<commit_message>
Test Plans & Cases
</commit_message>
<xml_diff>
--- a/Documetation/Deliverable 2/Test Plan - Initial draft.docx
+++ b/Documetation/Deliverable 2/Test Plan - Initial draft.docx
@@ -883,116 +883,81 @@
         </w:rPr>
         <w:t>Stopping Criteria</w:t>
       </w:r>
-      <w:r>
+    </w:p>
+    <w:p>
+      <w:pPr>
+        <w:spacing w:line="480" w:lineRule="auto"/>
+        <w:ind w:left="360" w:right="720" w:firstLine="360"/>
+        <w:rPr>
+          <w:rFonts w:ascii="Times New Roman" w:hAnsi="Times New Roman" w:cs="Times New Roman"/>
+        </w:rPr>
+      </w:pPr>
+      <w:r>
+        <w:rPr>
+          <w:rFonts w:ascii="Times New Roman" w:hAnsi="Times New Roman" w:cs="Times New Roman"/>
+        </w:rPr>
+        <w:t xml:space="preserve">During development of the application, the developers will be running their own unit tests as they develop to increase the quality of the code produced. During the testing phase, the team will test the software logging all defects and giving them a rank of severity in relation to the usability of the application. As issues and bugs are reported, the developer(s) will immediately begin addressing the highest severity issues and form a resolution plan to be approved with the remainder of the team before implementation. This will ensure that a comprehensive solution to the issue is to be implemented. </w:t>
+      </w:r>
+    </w:p>
+    <w:p>
+      <w:pPr>
+        <w:spacing w:line="480" w:lineRule="auto"/>
+        <w:ind w:left="360" w:right="720"/>
+        <w:rPr>
+          <w:rFonts w:ascii="Times New Roman" w:hAnsi="Times New Roman" w:cs="Times New Roman"/>
+        </w:rPr>
+      </w:pPr>
+      <w:r>
+        <w:rPr>
+          <w:rFonts w:ascii="Times New Roman" w:hAnsi="Times New Roman" w:cs="Times New Roman"/>
+        </w:rPr>
+        <w:tab/>
+        <w:t xml:space="preserve">Multiple test cases will be run, feeding in 90% of all possible permutations of variable input for each functionality and component of the system. Once these test </w:t>
+      </w:r>
+      <w:r>
+        <w:rPr>
+          <w:rFonts w:ascii="Times New Roman" w:hAnsi="Times New Roman" w:cs="Times New Roman"/>
+        </w:rPr>
+        <w:lastRenderedPageBreak/>
+        <w:t xml:space="preserve">cases have all passed without error and the system is observed to behave correctly in all scenarios, then the software may be deemed ready for delivery. This will require that there are no known errors within the system. </w:t>
+      </w:r>
+      <w:r>
+        <w:rPr>
+          <w:rFonts w:ascii="Times New Roman" w:hAnsi="Times New Roman" w:cs="Times New Roman"/>
+        </w:rPr>
+        <w:t>The test cases will involve completing all tasks for each functionality in the application and passing all permutations of possible input to the applications</w:t>
+      </w:r>
+      <w:r>
+        <w:rPr>
+          <w:rFonts w:ascii="Times New Roman" w:hAnsi="Times New Roman" w:cs="Times New Roman"/>
+        </w:rPr>
+        <w:t xml:space="preserve">. </w:t>
+      </w:r>
+    </w:p>
+    <w:p>
+      <w:pPr>
+        <w:spacing w:line="480" w:lineRule="auto"/>
+        <w:ind w:right="720"/>
+        <w:jc w:val="center"/>
         <w:rPr>
           <w:rFonts w:ascii="Times New Roman" w:hAnsi="Times New Roman" w:cs="Times New Roman"/>
           <w:b/>
         </w:rPr>
-        <w:t xml:space="preserve"> - JOE</w:t>
-      </w:r>
-    </w:p>
-    <w:p>
-      <w:pPr>
-        <w:spacing w:line="480" w:lineRule="auto"/>
-        <w:ind w:right="720"/>
-        <w:rPr>
-          <w:rFonts w:ascii="Times New Roman" w:hAnsi="Times New Roman" w:cs="Times New Roman"/>
-        </w:rPr>
-      </w:pPr>
-      <w:r>
-        <w:rPr>
-          <w:rFonts w:ascii="Times New Roman" w:hAnsi="Times New Roman" w:cs="Times New Roman"/>
-        </w:rPr>
-        <w:t>&lt;How will you determine when to stop testing the software and either deliver it or send it "back" to development? Things to consider:</w:t>
-      </w:r>
-    </w:p>
-    <w:p>
-      <w:pPr>
-        <w:pStyle w:val="ListParagraph"/>
-        <w:numPr>
-          <w:ilvl w:val="0"/>
-          <w:numId w:val="10"/>
-        </w:numPr>
-        <w:spacing w:line="480" w:lineRule="auto"/>
-        <w:ind w:right="720"/>
-        <w:rPr>
-          <w:rFonts w:ascii="Times New Roman" w:hAnsi="Times New Roman" w:cs="Times New Roman"/>
-        </w:rPr>
-      </w:pPr>
-      <w:r>
-        <w:rPr>
-          <w:rFonts w:ascii="Times New Roman" w:hAnsi="Times New Roman" w:cs="Times New Roman"/>
-        </w:rPr>
-        <w:t>If you find errors during testing: Will you stop testing each time you find a problem and immediately fix that problem? Will you continue testing and recording errors until you find a fatal error that won't allow you to continue? Will you test for 2 hours and then fix whatever errors have been found? Will you test for 2 hours and then hold a group meeting to decide whether to continue to test? ...</w:t>
-      </w:r>
-    </w:p>
-    <w:p>
-      <w:pPr>
-        <w:pStyle w:val="ListParagraph"/>
-        <w:numPr>
-          <w:ilvl w:val="0"/>
-          <w:numId w:val="10"/>
-        </w:numPr>
-        <w:spacing w:line="480" w:lineRule="auto"/>
-        <w:ind w:right="720"/>
-        <w:rPr>
-          <w:rFonts w:ascii="Times New Roman" w:hAnsi="Times New Roman" w:cs="Times New Roman"/>
-        </w:rPr>
-      </w:pPr>
-      <w:r>
-        <w:rPr>
-          <w:rFonts w:ascii="Times New Roman" w:hAnsi="Times New Roman" w:cs="Times New Roman"/>
-        </w:rPr>
-        <w:lastRenderedPageBreak/>
-        <w:t xml:space="preserve">If you find no errors during testing: How many test cases of what sort will you run before you declare the software to be "good enough to deliver"? How do you define "good enough to deliver"? </w:t>
-      </w:r>
-    </w:p>
-    <w:p>
-      <w:pPr>
-        <w:pStyle w:val="ListParagraph"/>
-        <w:numPr>
-          <w:ilvl w:val="0"/>
-          <w:numId w:val="10"/>
-        </w:numPr>
-        <w:spacing w:line="480" w:lineRule="auto"/>
-        <w:ind w:right="720"/>
-        <w:rPr>
-          <w:rFonts w:ascii="Times New Roman" w:hAnsi="Times New Roman" w:cs="Times New Roman"/>
-        </w:rPr>
-      </w:pPr>
-      <w:r>
-        <w:rPr>
-          <w:rFonts w:ascii="Times New Roman" w:hAnsi="Times New Roman" w:cs="Times New Roman"/>
-        </w:rPr>
-        <w:t>Does it require that there are no known errors? Or no known errors other than cosmetic errors? Or no known errors other than cosmetic errors and errors for which there is a well-defined workaround? .... &gt;</w:t>
-      </w:r>
-    </w:p>
-    <w:p>
-      <w:pPr>
-        <w:spacing w:line="480" w:lineRule="auto"/>
-        <w:ind w:right="720"/>
-        <w:jc w:val="center"/>
+      </w:pPr>
+      <w:r>
         <w:rPr>
           <w:rFonts w:ascii="Times New Roman" w:hAnsi="Times New Roman" w:cs="Times New Roman"/>
           <w:b/>
         </w:rPr>
-      </w:pPr>
+        <w:t>Description of Individual Test Cases</w:t>
+      </w:r>
       <w:r>
         <w:rPr>
           <w:rFonts w:ascii="Times New Roman" w:hAnsi="Times New Roman" w:cs="Times New Roman"/>
           <w:b/>
         </w:rPr>
-        <w:t>Description of Individual Test Cases</w:t>
-      </w:r>
-      <w:r>
-        <w:rPr>
-          <w:rFonts w:ascii="Times New Roman" w:hAnsi="Times New Roman" w:cs="Times New Roman"/>
-          <w:b/>
-        </w:rPr>
         <w:t xml:space="preserve"> – ALL(10 CASES)</w:t>
       </w:r>
-      <w:bookmarkStart w:id="1" w:name="_GoBack"/>
-      <w:bookmarkEnd w:id="1"/>
     </w:p>
     <w:p>
       <w:pPr>
@@ -1095,9 +1060,1161 @@
         <w:rPr>
           <w:rFonts w:ascii="Times New Roman" w:hAnsi="Times New Roman" w:cs="Times New Roman"/>
         </w:rPr>
+        <w:t>Expected Results: &lt;If the test executes correctly, what will be the result -- i.e., exactly what will the output look like; what will be the resulting data in the database, ...&gt;</w:t>
+      </w:r>
+    </w:p>
+    <w:p>
+      <w:pPr>
+        <w:spacing w:line="480" w:lineRule="auto"/>
+        <w:ind w:left="360" w:right="720"/>
+        <w:rPr>
+          <w:rFonts w:ascii="Times New Roman" w:hAnsi="Times New Roman" w:cs="Times New Roman"/>
+        </w:rPr>
+      </w:pPr>
+      <w:r>
+        <w:rPr>
+          <w:rFonts w:ascii="Times New Roman" w:hAnsi="Times New Roman" w:cs="Times New Roman"/>
+        </w:rPr>
         <w:lastRenderedPageBreak/>
-        <w:t>Expected Results: &lt;If the test executes correctly, what will be the result -- i.e., exactly what will the output look like; what will be the resulting data in the database, ...&gt;</w:t>
-      </w:r>
+        <w:t>Test Case 1 – Login</w:t>
+      </w:r>
+    </w:p>
+    <w:p>
+      <w:pPr>
+        <w:pStyle w:val="ListParagraph"/>
+        <w:numPr>
+          <w:ilvl w:val="0"/>
+          <w:numId w:val="11"/>
+        </w:numPr>
+        <w:spacing w:line="480" w:lineRule="auto"/>
+        <w:ind w:right="720"/>
+        <w:rPr>
+          <w:rFonts w:ascii="Times New Roman" w:hAnsi="Times New Roman" w:cs="Times New Roman"/>
+        </w:rPr>
+      </w:pPr>
+      <w:r>
+        <w:rPr>
+          <w:rFonts w:ascii="Times New Roman" w:hAnsi="Times New Roman" w:cs="Times New Roman"/>
+        </w:rPr>
+        <w:t>Test Objective: Test the functionality of logging in to reject and accept access to the system</w:t>
+      </w:r>
+    </w:p>
+    <w:p>
+      <w:pPr>
+        <w:pStyle w:val="ListParagraph"/>
+        <w:numPr>
+          <w:ilvl w:val="0"/>
+          <w:numId w:val="11"/>
+        </w:numPr>
+        <w:spacing w:line="480" w:lineRule="auto"/>
+        <w:ind w:right="720"/>
+        <w:rPr>
+          <w:rFonts w:ascii="Times New Roman" w:hAnsi="Times New Roman" w:cs="Times New Roman"/>
+        </w:rPr>
+      </w:pPr>
+      <w:r>
+        <w:rPr>
+          <w:rFonts w:ascii="Times New Roman" w:hAnsi="Times New Roman" w:cs="Times New Roman"/>
+        </w:rPr>
+        <w:t>Test Description: The login functionality will be input with both false and valid username and password combinations. A test user name of TestUser@email.com and a password of Passw0rd in order to test login acceptance. Invalid combinations involving all permutations will be used to test login rejection.</w:t>
+      </w:r>
+    </w:p>
+    <w:p>
+      <w:pPr>
+        <w:pStyle w:val="ListParagraph"/>
+        <w:numPr>
+          <w:ilvl w:val="0"/>
+          <w:numId w:val="11"/>
+        </w:numPr>
+        <w:spacing w:line="480" w:lineRule="auto"/>
+        <w:ind w:right="720"/>
+        <w:rPr>
+          <w:rFonts w:ascii="Times New Roman" w:hAnsi="Times New Roman" w:cs="Times New Roman"/>
+        </w:rPr>
+      </w:pPr>
+      <w:r>
+        <w:rPr>
+          <w:rFonts w:ascii="Times New Roman" w:hAnsi="Times New Roman" w:cs="Times New Roman"/>
+        </w:rPr>
+        <w:t>Test Condition: This is not applicable as this functionality is under a general mode for the application.</w:t>
+      </w:r>
+    </w:p>
+    <w:p>
+      <w:pPr>
+        <w:pStyle w:val="ListParagraph"/>
+        <w:numPr>
+          <w:ilvl w:val="0"/>
+          <w:numId w:val="11"/>
+        </w:numPr>
+        <w:spacing w:line="480" w:lineRule="auto"/>
+        <w:ind w:right="720"/>
+        <w:rPr>
+          <w:rFonts w:ascii="Times New Roman" w:hAnsi="Times New Roman" w:cs="Times New Roman"/>
+        </w:rPr>
+      </w:pPr>
+      <w:r>
+        <w:rPr>
+          <w:rFonts w:ascii="Times New Roman" w:hAnsi="Times New Roman" w:cs="Times New Roman"/>
+        </w:rPr>
+        <w:t>Expected Results: For valid test username and password combinations that are in the database the system will log the user in and present the home page to them.  Invalid usernames and passwords will be rejected further access to the system.</w:t>
+      </w:r>
+    </w:p>
+    <w:p>
+      <w:pPr>
+        <w:spacing w:line="480" w:lineRule="auto"/>
+        <w:ind w:right="720" w:firstLine="360"/>
+        <w:rPr>
+          <w:rFonts w:ascii="Times New Roman" w:hAnsi="Times New Roman" w:cs="Times New Roman"/>
+        </w:rPr>
+      </w:pPr>
+      <w:r>
+        <w:rPr>
+          <w:rFonts w:ascii="Times New Roman" w:hAnsi="Times New Roman" w:cs="Times New Roman"/>
+        </w:rPr>
+        <w:t>Test Case 2 – Create Student Account</w:t>
+      </w:r>
+    </w:p>
+    <w:p>
+      <w:pPr>
+        <w:pStyle w:val="ListParagraph"/>
+        <w:numPr>
+          <w:ilvl w:val="0"/>
+          <w:numId w:val="12"/>
+        </w:numPr>
+        <w:spacing w:line="480" w:lineRule="auto"/>
+        <w:ind w:right="720"/>
+        <w:rPr>
+          <w:rFonts w:ascii="Times New Roman" w:hAnsi="Times New Roman" w:cs="Times New Roman"/>
+        </w:rPr>
+      </w:pPr>
+      <w:r>
+        <w:rPr>
+          <w:rFonts w:ascii="Times New Roman" w:hAnsi="Times New Roman" w:cs="Times New Roman"/>
+        </w:rPr>
+        <w:t>Test Objective:</w:t>
+      </w:r>
+    </w:p>
+    <w:p>
+      <w:pPr>
+        <w:pStyle w:val="ListParagraph"/>
+        <w:numPr>
+          <w:ilvl w:val="0"/>
+          <w:numId w:val="12"/>
+        </w:numPr>
+        <w:spacing w:line="480" w:lineRule="auto"/>
+        <w:ind w:right="720"/>
+        <w:rPr>
+          <w:rFonts w:ascii="Times New Roman" w:hAnsi="Times New Roman" w:cs="Times New Roman"/>
+        </w:rPr>
+      </w:pPr>
+      <w:r>
+        <w:rPr>
+          <w:rFonts w:ascii="Times New Roman" w:hAnsi="Times New Roman" w:cs="Times New Roman"/>
+        </w:rPr>
+        <w:t>Test Description:</w:t>
+      </w:r>
+    </w:p>
+    <w:p>
+      <w:pPr>
+        <w:pStyle w:val="ListParagraph"/>
+        <w:numPr>
+          <w:ilvl w:val="0"/>
+          <w:numId w:val="12"/>
+        </w:numPr>
+        <w:spacing w:line="480" w:lineRule="auto"/>
+        <w:ind w:right="720"/>
+        <w:rPr>
+          <w:rFonts w:ascii="Times New Roman" w:hAnsi="Times New Roman" w:cs="Times New Roman"/>
+        </w:rPr>
+      </w:pPr>
+      <w:r>
+        <w:rPr>
+          <w:rFonts w:ascii="Times New Roman" w:hAnsi="Times New Roman" w:cs="Times New Roman"/>
+        </w:rPr>
+        <w:t>Test Condition:</w:t>
+      </w:r>
+    </w:p>
+    <w:p>
+      <w:pPr>
+        <w:pStyle w:val="ListParagraph"/>
+        <w:numPr>
+          <w:ilvl w:val="0"/>
+          <w:numId w:val="12"/>
+        </w:numPr>
+        <w:spacing w:line="480" w:lineRule="auto"/>
+        <w:ind w:right="720"/>
+        <w:rPr>
+          <w:rFonts w:ascii="Times New Roman" w:hAnsi="Times New Roman" w:cs="Times New Roman"/>
+        </w:rPr>
+      </w:pPr>
+      <w:r>
+        <w:rPr>
+          <w:rFonts w:ascii="Times New Roman" w:hAnsi="Times New Roman" w:cs="Times New Roman"/>
+        </w:rPr>
+        <w:t>Expected Results:</w:t>
+      </w:r>
+    </w:p>
+    <w:p>
+      <w:pPr>
+        <w:spacing w:line="480" w:lineRule="auto"/>
+        <w:ind w:left="360" w:right="720"/>
+        <w:rPr>
+          <w:rFonts w:ascii="Times New Roman" w:hAnsi="Times New Roman" w:cs="Times New Roman"/>
+        </w:rPr>
+      </w:pPr>
+      <w:r>
+        <w:rPr>
+          <w:rFonts w:ascii="Times New Roman" w:hAnsi="Times New Roman" w:cs="Times New Roman"/>
+        </w:rPr>
+        <w:t>Test Case 3</w:t>
+      </w:r>
+      <w:r>
+        <w:rPr>
+          <w:rFonts w:ascii="Times New Roman" w:hAnsi="Times New Roman" w:cs="Times New Roman"/>
+        </w:rPr>
+        <w:t xml:space="preserve"> – Create</w:t>
+      </w:r>
+      <w:r>
+        <w:rPr>
+          <w:rFonts w:ascii="Times New Roman" w:hAnsi="Times New Roman" w:cs="Times New Roman"/>
+        </w:rPr>
+        <w:t xml:space="preserve"> Instructor</w:t>
+      </w:r>
+      <w:r>
+        <w:rPr>
+          <w:rFonts w:ascii="Times New Roman" w:hAnsi="Times New Roman" w:cs="Times New Roman"/>
+        </w:rPr>
+        <w:t xml:space="preserve"> Account</w:t>
+      </w:r>
+    </w:p>
+    <w:p>
+      <w:pPr>
+        <w:pStyle w:val="ListParagraph"/>
+        <w:numPr>
+          <w:ilvl w:val="0"/>
+          <w:numId w:val="12"/>
+        </w:numPr>
+        <w:spacing w:line="480" w:lineRule="auto"/>
+        <w:ind w:right="720"/>
+        <w:rPr>
+          <w:rFonts w:ascii="Times New Roman" w:hAnsi="Times New Roman" w:cs="Times New Roman"/>
+        </w:rPr>
+      </w:pPr>
+      <w:r>
+        <w:rPr>
+          <w:rFonts w:ascii="Times New Roman" w:hAnsi="Times New Roman" w:cs="Times New Roman"/>
+        </w:rPr>
+        <w:t>Test Objective:</w:t>
+      </w:r>
+    </w:p>
+    <w:p>
+      <w:pPr>
+        <w:pStyle w:val="ListParagraph"/>
+        <w:numPr>
+          <w:ilvl w:val="0"/>
+          <w:numId w:val="12"/>
+        </w:numPr>
+        <w:spacing w:line="480" w:lineRule="auto"/>
+        <w:ind w:right="720"/>
+        <w:rPr>
+          <w:rFonts w:ascii="Times New Roman" w:hAnsi="Times New Roman" w:cs="Times New Roman"/>
+        </w:rPr>
+      </w:pPr>
+      <w:r>
+        <w:rPr>
+          <w:rFonts w:ascii="Times New Roman" w:hAnsi="Times New Roman" w:cs="Times New Roman"/>
+        </w:rPr>
+        <w:t>Test Description:</w:t>
+      </w:r>
+    </w:p>
+    <w:p>
+      <w:pPr>
+        <w:pStyle w:val="ListParagraph"/>
+        <w:numPr>
+          <w:ilvl w:val="0"/>
+          <w:numId w:val="12"/>
+        </w:numPr>
+        <w:spacing w:line="480" w:lineRule="auto"/>
+        <w:ind w:right="720"/>
+        <w:rPr>
+          <w:rFonts w:ascii="Times New Roman" w:hAnsi="Times New Roman" w:cs="Times New Roman"/>
+        </w:rPr>
+      </w:pPr>
+      <w:r>
+        <w:rPr>
+          <w:rFonts w:ascii="Times New Roman" w:hAnsi="Times New Roman" w:cs="Times New Roman"/>
+        </w:rPr>
+        <w:t>Test Condition:</w:t>
+      </w:r>
+    </w:p>
+    <w:p>
+      <w:pPr>
+        <w:pStyle w:val="ListParagraph"/>
+        <w:numPr>
+          <w:ilvl w:val="0"/>
+          <w:numId w:val="12"/>
+        </w:numPr>
+        <w:spacing w:line="480" w:lineRule="auto"/>
+        <w:ind w:right="720"/>
+        <w:rPr>
+          <w:rFonts w:ascii="Times New Roman" w:hAnsi="Times New Roman" w:cs="Times New Roman"/>
+        </w:rPr>
+      </w:pPr>
+      <w:r>
+        <w:rPr>
+          <w:rFonts w:ascii="Times New Roman" w:hAnsi="Times New Roman" w:cs="Times New Roman"/>
+        </w:rPr>
+        <w:t>Expected Results:</w:t>
+      </w:r>
+    </w:p>
+    <w:p>
+      <w:pPr>
+        <w:spacing w:line="480" w:lineRule="auto"/>
+        <w:ind w:left="360" w:right="720"/>
+        <w:rPr>
+          <w:rFonts w:ascii="Times New Roman" w:hAnsi="Times New Roman" w:cs="Times New Roman"/>
+        </w:rPr>
+      </w:pPr>
+      <w:r>
+        <w:rPr>
+          <w:rFonts w:ascii="Times New Roman" w:hAnsi="Times New Roman" w:cs="Times New Roman"/>
+        </w:rPr>
+        <w:t>Test Case 4</w:t>
+      </w:r>
+      <w:r>
+        <w:rPr>
+          <w:rFonts w:ascii="Times New Roman" w:hAnsi="Times New Roman" w:cs="Times New Roman"/>
+        </w:rPr>
+        <w:t xml:space="preserve"> – Create </w:t>
+      </w:r>
+      <w:r>
+        <w:rPr>
+          <w:rFonts w:ascii="Times New Roman" w:hAnsi="Times New Roman" w:cs="Times New Roman"/>
+        </w:rPr>
+        <w:t>Course and Content</w:t>
+      </w:r>
+    </w:p>
+    <w:p>
+      <w:pPr>
+        <w:pStyle w:val="ListParagraph"/>
+        <w:numPr>
+          <w:ilvl w:val="0"/>
+          <w:numId w:val="12"/>
+        </w:numPr>
+        <w:spacing w:line="480" w:lineRule="auto"/>
+        <w:ind w:right="720"/>
+        <w:rPr>
+          <w:rFonts w:ascii="Times New Roman" w:hAnsi="Times New Roman" w:cs="Times New Roman"/>
+        </w:rPr>
+      </w:pPr>
+      <w:r>
+        <w:rPr>
+          <w:rFonts w:ascii="Times New Roman" w:hAnsi="Times New Roman" w:cs="Times New Roman"/>
+        </w:rPr>
+        <w:lastRenderedPageBreak/>
+        <w:t>Test Objective:</w:t>
+      </w:r>
+    </w:p>
+    <w:p>
+      <w:pPr>
+        <w:pStyle w:val="ListParagraph"/>
+        <w:numPr>
+          <w:ilvl w:val="0"/>
+          <w:numId w:val="12"/>
+        </w:numPr>
+        <w:spacing w:line="480" w:lineRule="auto"/>
+        <w:ind w:right="720"/>
+        <w:rPr>
+          <w:rFonts w:ascii="Times New Roman" w:hAnsi="Times New Roman" w:cs="Times New Roman"/>
+        </w:rPr>
+      </w:pPr>
+      <w:r>
+        <w:rPr>
+          <w:rFonts w:ascii="Times New Roman" w:hAnsi="Times New Roman" w:cs="Times New Roman"/>
+        </w:rPr>
+        <w:t>Test Description:</w:t>
+      </w:r>
+    </w:p>
+    <w:p>
+      <w:pPr>
+        <w:pStyle w:val="ListParagraph"/>
+        <w:numPr>
+          <w:ilvl w:val="0"/>
+          <w:numId w:val="12"/>
+        </w:numPr>
+        <w:spacing w:line="480" w:lineRule="auto"/>
+        <w:ind w:right="720"/>
+        <w:rPr>
+          <w:rFonts w:ascii="Times New Roman" w:hAnsi="Times New Roman" w:cs="Times New Roman"/>
+        </w:rPr>
+      </w:pPr>
+      <w:r>
+        <w:rPr>
+          <w:rFonts w:ascii="Times New Roman" w:hAnsi="Times New Roman" w:cs="Times New Roman"/>
+        </w:rPr>
+        <w:t>Test Condition:</w:t>
+      </w:r>
+    </w:p>
+    <w:p>
+      <w:pPr>
+        <w:pStyle w:val="ListParagraph"/>
+        <w:numPr>
+          <w:ilvl w:val="0"/>
+          <w:numId w:val="12"/>
+        </w:numPr>
+        <w:spacing w:line="480" w:lineRule="auto"/>
+        <w:ind w:right="720"/>
+        <w:rPr>
+          <w:rFonts w:ascii="Times New Roman" w:hAnsi="Times New Roman" w:cs="Times New Roman"/>
+        </w:rPr>
+      </w:pPr>
+      <w:r>
+        <w:rPr>
+          <w:rFonts w:ascii="Times New Roman" w:hAnsi="Times New Roman" w:cs="Times New Roman"/>
+        </w:rPr>
+        <w:t>Expected Results:</w:t>
+      </w:r>
+    </w:p>
+    <w:p>
+      <w:pPr>
+        <w:spacing w:line="480" w:lineRule="auto"/>
+        <w:ind w:left="360" w:right="720"/>
+        <w:rPr>
+          <w:rFonts w:ascii="Times New Roman" w:hAnsi="Times New Roman" w:cs="Times New Roman"/>
+        </w:rPr>
+      </w:pPr>
+      <w:r>
+        <w:rPr>
+          <w:rFonts w:ascii="Times New Roman" w:hAnsi="Times New Roman" w:cs="Times New Roman"/>
+        </w:rPr>
+        <w:t xml:space="preserve">Test Case </w:t>
+      </w:r>
+      <w:r>
+        <w:rPr>
+          <w:rFonts w:ascii="Times New Roman" w:hAnsi="Times New Roman" w:cs="Times New Roman"/>
+        </w:rPr>
+        <w:t>5</w:t>
+      </w:r>
+      <w:r>
+        <w:rPr>
+          <w:rFonts w:ascii="Times New Roman" w:hAnsi="Times New Roman" w:cs="Times New Roman"/>
+        </w:rPr>
+        <w:t xml:space="preserve"> – </w:t>
+      </w:r>
+      <w:r>
+        <w:rPr>
+          <w:rFonts w:ascii="Times New Roman" w:hAnsi="Times New Roman" w:cs="Times New Roman"/>
+        </w:rPr>
+        <w:t>Student Select and Add Courses</w:t>
+      </w:r>
+    </w:p>
+    <w:p>
+      <w:pPr>
+        <w:pStyle w:val="ListParagraph"/>
+        <w:numPr>
+          <w:ilvl w:val="0"/>
+          <w:numId w:val="12"/>
+        </w:numPr>
+        <w:spacing w:line="480" w:lineRule="auto"/>
+        <w:ind w:right="720"/>
+        <w:rPr>
+          <w:rFonts w:ascii="Times New Roman" w:hAnsi="Times New Roman" w:cs="Times New Roman"/>
+        </w:rPr>
+      </w:pPr>
+      <w:r>
+        <w:rPr>
+          <w:rFonts w:ascii="Times New Roman" w:hAnsi="Times New Roman" w:cs="Times New Roman"/>
+        </w:rPr>
+        <w:t>Test Objective:</w:t>
+      </w:r>
+    </w:p>
+    <w:p>
+      <w:pPr>
+        <w:pStyle w:val="ListParagraph"/>
+        <w:numPr>
+          <w:ilvl w:val="0"/>
+          <w:numId w:val="12"/>
+        </w:numPr>
+        <w:spacing w:line="480" w:lineRule="auto"/>
+        <w:ind w:right="720"/>
+        <w:rPr>
+          <w:rFonts w:ascii="Times New Roman" w:hAnsi="Times New Roman" w:cs="Times New Roman"/>
+        </w:rPr>
+      </w:pPr>
+      <w:r>
+        <w:rPr>
+          <w:rFonts w:ascii="Times New Roman" w:hAnsi="Times New Roman" w:cs="Times New Roman"/>
+        </w:rPr>
+        <w:t>Test Description:</w:t>
+      </w:r>
+    </w:p>
+    <w:p>
+      <w:pPr>
+        <w:pStyle w:val="ListParagraph"/>
+        <w:numPr>
+          <w:ilvl w:val="0"/>
+          <w:numId w:val="12"/>
+        </w:numPr>
+        <w:spacing w:line="480" w:lineRule="auto"/>
+        <w:ind w:right="720"/>
+        <w:rPr>
+          <w:rFonts w:ascii="Times New Roman" w:hAnsi="Times New Roman" w:cs="Times New Roman"/>
+        </w:rPr>
+      </w:pPr>
+      <w:r>
+        <w:rPr>
+          <w:rFonts w:ascii="Times New Roman" w:hAnsi="Times New Roman" w:cs="Times New Roman"/>
+        </w:rPr>
+        <w:t>Test Condition:</w:t>
+      </w:r>
+    </w:p>
+    <w:p>
+      <w:pPr>
+        <w:pStyle w:val="ListParagraph"/>
+        <w:numPr>
+          <w:ilvl w:val="0"/>
+          <w:numId w:val="12"/>
+        </w:numPr>
+        <w:spacing w:line="480" w:lineRule="auto"/>
+        <w:ind w:right="720"/>
+        <w:rPr>
+          <w:rFonts w:ascii="Times New Roman" w:hAnsi="Times New Roman" w:cs="Times New Roman"/>
+        </w:rPr>
+      </w:pPr>
+      <w:r>
+        <w:rPr>
+          <w:rFonts w:ascii="Times New Roman" w:hAnsi="Times New Roman" w:cs="Times New Roman"/>
+        </w:rPr>
+        <w:t>Expected Results:</w:t>
+      </w:r>
+    </w:p>
+    <w:p>
+      <w:pPr>
+        <w:spacing w:line="480" w:lineRule="auto"/>
+        <w:ind w:left="360" w:right="720"/>
+        <w:rPr>
+          <w:rFonts w:ascii="Times New Roman" w:hAnsi="Times New Roman" w:cs="Times New Roman"/>
+        </w:rPr>
+      </w:pPr>
+      <w:r>
+        <w:rPr>
+          <w:rFonts w:ascii="Times New Roman" w:hAnsi="Times New Roman" w:cs="Times New Roman"/>
+        </w:rPr>
+        <w:t xml:space="preserve">Test Case </w:t>
+      </w:r>
+      <w:r>
+        <w:rPr>
+          <w:rFonts w:ascii="Times New Roman" w:hAnsi="Times New Roman" w:cs="Times New Roman"/>
+        </w:rPr>
+        <w:t>6</w:t>
+      </w:r>
+      <w:r>
+        <w:rPr>
+          <w:rFonts w:ascii="Times New Roman" w:hAnsi="Times New Roman" w:cs="Times New Roman"/>
+        </w:rPr>
+        <w:t xml:space="preserve"> – Student </w:t>
+      </w:r>
+      <w:r>
+        <w:rPr>
+          <w:rFonts w:ascii="Times New Roman" w:hAnsi="Times New Roman" w:cs="Times New Roman"/>
+        </w:rPr>
+        <w:t>View and Submit Assignments</w:t>
+      </w:r>
+    </w:p>
+    <w:p>
+      <w:pPr>
+        <w:pStyle w:val="ListParagraph"/>
+        <w:numPr>
+          <w:ilvl w:val="0"/>
+          <w:numId w:val="12"/>
+        </w:numPr>
+        <w:spacing w:line="480" w:lineRule="auto"/>
+        <w:ind w:right="720"/>
+        <w:rPr>
+          <w:rFonts w:ascii="Times New Roman" w:hAnsi="Times New Roman" w:cs="Times New Roman"/>
+        </w:rPr>
+      </w:pPr>
+      <w:r>
+        <w:rPr>
+          <w:rFonts w:ascii="Times New Roman" w:hAnsi="Times New Roman" w:cs="Times New Roman"/>
+        </w:rPr>
+        <w:t>Test Objective:</w:t>
+      </w:r>
+    </w:p>
+    <w:p>
+      <w:pPr>
+        <w:pStyle w:val="ListParagraph"/>
+        <w:numPr>
+          <w:ilvl w:val="0"/>
+          <w:numId w:val="12"/>
+        </w:numPr>
+        <w:spacing w:line="480" w:lineRule="auto"/>
+        <w:ind w:right="720"/>
+        <w:rPr>
+          <w:rFonts w:ascii="Times New Roman" w:hAnsi="Times New Roman" w:cs="Times New Roman"/>
+        </w:rPr>
+      </w:pPr>
+      <w:r>
+        <w:rPr>
+          <w:rFonts w:ascii="Times New Roman" w:hAnsi="Times New Roman" w:cs="Times New Roman"/>
+        </w:rPr>
+        <w:t>Test Description:</w:t>
+      </w:r>
+    </w:p>
+    <w:p>
+      <w:pPr>
+        <w:pStyle w:val="ListParagraph"/>
+        <w:numPr>
+          <w:ilvl w:val="0"/>
+          <w:numId w:val="12"/>
+        </w:numPr>
+        <w:spacing w:line="480" w:lineRule="auto"/>
+        <w:ind w:right="720"/>
+        <w:rPr>
+          <w:rFonts w:ascii="Times New Roman" w:hAnsi="Times New Roman" w:cs="Times New Roman"/>
+        </w:rPr>
+      </w:pPr>
+      <w:r>
+        <w:rPr>
+          <w:rFonts w:ascii="Times New Roman" w:hAnsi="Times New Roman" w:cs="Times New Roman"/>
+        </w:rPr>
+        <w:t>Test Condition:</w:t>
+      </w:r>
+    </w:p>
+    <w:p>
+      <w:pPr>
+        <w:pStyle w:val="ListParagraph"/>
+        <w:numPr>
+          <w:ilvl w:val="0"/>
+          <w:numId w:val="12"/>
+        </w:numPr>
+        <w:spacing w:line="480" w:lineRule="auto"/>
+        <w:ind w:right="720"/>
+        <w:rPr>
+          <w:rFonts w:ascii="Times New Roman" w:hAnsi="Times New Roman" w:cs="Times New Roman"/>
+        </w:rPr>
+      </w:pPr>
+      <w:r>
+        <w:rPr>
+          <w:rFonts w:ascii="Times New Roman" w:hAnsi="Times New Roman" w:cs="Times New Roman"/>
+        </w:rPr>
+        <w:t>Expected Results:</w:t>
+      </w:r>
+    </w:p>
+    <w:p>
+      <w:pPr>
+        <w:spacing w:line="480" w:lineRule="auto"/>
+        <w:ind w:left="360" w:right="720"/>
+        <w:rPr>
+          <w:rFonts w:ascii="Times New Roman" w:hAnsi="Times New Roman" w:cs="Times New Roman"/>
+        </w:rPr>
+      </w:pPr>
+      <w:r>
+        <w:rPr>
+          <w:rFonts w:ascii="Times New Roman" w:hAnsi="Times New Roman" w:cs="Times New Roman"/>
+        </w:rPr>
+        <w:t xml:space="preserve">Test Case </w:t>
+      </w:r>
+      <w:r>
+        <w:rPr>
+          <w:rFonts w:ascii="Times New Roman" w:hAnsi="Times New Roman" w:cs="Times New Roman"/>
+        </w:rPr>
+        <w:t>7</w:t>
+      </w:r>
+      <w:r>
+        <w:rPr>
+          <w:rFonts w:ascii="Times New Roman" w:hAnsi="Times New Roman" w:cs="Times New Roman"/>
+        </w:rPr>
+        <w:t xml:space="preserve"> – Student View </w:t>
+      </w:r>
+      <w:r>
+        <w:rPr>
+          <w:rFonts w:ascii="Times New Roman" w:hAnsi="Times New Roman" w:cs="Times New Roman"/>
+        </w:rPr>
+        <w:t>Grades</w:t>
+      </w:r>
+    </w:p>
+    <w:p>
+      <w:pPr>
+        <w:pStyle w:val="ListParagraph"/>
+        <w:numPr>
+          <w:ilvl w:val="0"/>
+          <w:numId w:val="12"/>
+        </w:numPr>
+        <w:spacing w:line="480" w:lineRule="auto"/>
+        <w:ind w:right="720"/>
+        <w:rPr>
+          <w:rFonts w:ascii="Times New Roman" w:hAnsi="Times New Roman" w:cs="Times New Roman"/>
+        </w:rPr>
+      </w:pPr>
+      <w:r>
+        <w:rPr>
+          <w:rFonts w:ascii="Times New Roman" w:hAnsi="Times New Roman" w:cs="Times New Roman"/>
+        </w:rPr>
+        <w:t>Test Objective:</w:t>
+      </w:r>
+    </w:p>
+    <w:p>
+      <w:pPr>
+        <w:pStyle w:val="ListParagraph"/>
+        <w:numPr>
+          <w:ilvl w:val="0"/>
+          <w:numId w:val="12"/>
+        </w:numPr>
+        <w:spacing w:line="480" w:lineRule="auto"/>
+        <w:ind w:right="720"/>
+        <w:rPr>
+          <w:rFonts w:ascii="Times New Roman" w:hAnsi="Times New Roman" w:cs="Times New Roman"/>
+        </w:rPr>
+      </w:pPr>
+      <w:r>
+        <w:rPr>
+          <w:rFonts w:ascii="Times New Roman" w:hAnsi="Times New Roman" w:cs="Times New Roman"/>
+        </w:rPr>
+        <w:t>Test Description:</w:t>
+      </w:r>
+    </w:p>
+    <w:p>
+      <w:pPr>
+        <w:pStyle w:val="ListParagraph"/>
+        <w:numPr>
+          <w:ilvl w:val="0"/>
+          <w:numId w:val="12"/>
+        </w:numPr>
+        <w:spacing w:line="480" w:lineRule="auto"/>
+        <w:ind w:right="720"/>
+        <w:rPr>
+          <w:rFonts w:ascii="Times New Roman" w:hAnsi="Times New Roman" w:cs="Times New Roman"/>
+        </w:rPr>
+      </w:pPr>
+      <w:r>
+        <w:rPr>
+          <w:rFonts w:ascii="Times New Roman" w:hAnsi="Times New Roman" w:cs="Times New Roman"/>
+        </w:rPr>
+        <w:t>Test Condition:</w:t>
+      </w:r>
+    </w:p>
+    <w:p>
+      <w:pPr>
+        <w:pStyle w:val="ListParagraph"/>
+        <w:numPr>
+          <w:ilvl w:val="0"/>
+          <w:numId w:val="12"/>
+        </w:numPr>
+        <w:spacing w:line="480" w:lineRule="auto"/>
+        <w:ind w:right="720"/>
+        <w:rPr>
+          <w:rFonts w:ascii="Times New Roman" w:hAnsi="Times New Roman" w:cs="Times New Roman"/>
+        </w:rPr>
+      </w:pPr>
+      <w:r>
+        <w:rPr>
+          <w:rFonts w:ascii="Times New Roman" w:hAnsi="Times New Roman" w:cs="Times New Roman"/>
+        </w:rPr>
+        <w:t>Expected Results:</w:t>
+      </w:r>
+    </w:p>
+    <w:p>
+      <w:pPr>
+        <w:spacing w:line="480" w:lineRule="auto"/>
+        <w:ind w:left="360" w:right="720"/>
+        <w:rPr>
+          <w:rFonts w:ascii="Times New Roman" w:hAnsi="Times New Roman" w:cs="Times New Roman"/>
+        </w:rPr>
+      </w:pPr>
+      <w:r>
+        <w:rPr>
+          <w:rFonts w:ascii="Times New Roman" w:hAnsi="Times New Roman" w:cs="Times New Roman"/>
+        </w:rPr>
+        <w:t xml:space="preserve">Test Case </w:t>
+      </w:r>
+      <w:r>
+        <w:rPr>
+          <w:rFonts w:ascii="Times New Roman" w:hAnsi="Times New Roman" w:cs="Times New Roman"/>
+        </w:rPr>
+        <w:t>8</w:t>
+      </w:r>
+      <w:r>
+        <w:rPr>
+          <w:rFonts w:ascii="Times New Roman" w:hAnsi="Times New Roman" w:cs="Times New Roman"/>
+        </w:rPr>
+        <w:t xml:space="preserve"> – </w:t>
+      </w:r>
+      <w:r>
+        <w:rPr>
+          <w:rFonts w:ascii="Times New Roman" w:hAnsi="Times New Roman" w:cs="Times New Roman"/>
+        </w:rPr>
+        <w:t>Instructor</w:t>
+      </w:r>
+      <w:r>
+        <w:rPr>
+          <w:rFonts w:ascii="Times New Roman" w:hAnsi="Times New Roman" w:cs="Times New Roman"/>
+        </w:rPr>
+        <w:t xml:space="preserve"> </w:t>
+      </w:r>
+      <w:r>
+        <w:rPr>
+          <w:rFonts w:ascii="Times New Roman" w:hAnsi="Times New Roman" w:cs="Times New Roman"/>
+        </w:rPr>
+        <w:t>Grade</w:t>
+      </w:r>
+      <w:r>
+        <w:rPr>
+          <w:rFonts w:ascii="Times New Roman" w:hAnsi="Times New Roman" w:cs="Times New Roman"/>
+        </w:rPr>
+        <w:t xml:space="preserve"> </w:t>
+      </w:r>
+      <w:r>
+        <w:rPr>
+          <w:rFonts w:ascii="Times New Roman" w:hAnsi="Times New Roman" w:cs="Times New Roman"/>
+        </w:rPr>
+        <w:t>Assignments</w:t>
+      </w:r>
+    </w:p>
+    <w:p>
+      <w:pPr>
+        <w:pStyle w:val="ListParagraph"/>
+        <w:numPr>
+          <w:ilvl w:val="0"/>
+          <w:numId w:val="12"/>
+        </w:numPr>
+        <w:spacing w:line="480" w:lineRule="auto"/>
+        <w:ind w:right="720"/>
+        <w:rPr>
+          <w:rFonts w:ascii="Times New Roman" w:hAnsi="Times New Roman" w:cs="Times New Roman"/>
+        </w:rPr>
+      </w:pPr>
+      <w:r>
+        <w:rPr>
+          <w:rFonts w:ascii="Times New Roman" w:hAnsi="Times New Roman" w:cs="Times New Roman"/>
+        </w:rPr>
+        <w:t>Test Objective:</w:t>
+      </w:r>
+    </w:p>
+    <w:p>
+      <w:pPr>
+        <w:pStyle w:val="ListParagraph"/>
+        <w:numPr>
+          <w:ilvl w:val="0"/>
+          <w:numId w:val="12"/>
+        </w:numPr>
+        <w:spacing w:line="480" w:lineRule="auto"/>
+        <w:ind w:right="720"/>
+        <w:rPr>
+          <w:rFonts w:ascii="Times New Roman" w:hAnsi="Times New Roman" w:cs="Times New Roman"/>
+        </w:rPr>
+      </w:pPr>
+      <w:r>
+        <w:rPr>
+          <w:rFonts w:ascii="Times New Roman" w:hAnsi="Times New Roman" w:cs="Times New Roman"/>
+        </w:rPr>
+        <w:t>Test Description:</w:t>
+      </w:r>
+    </w:p>
+    <w:p>
+      <w:pPr>
+        <w:pStyle w:val="ListParagraph"/>
+        <w:numPr>
+          <w:ilvl w:val="0"/>
+          <w:numId w:val="12"/>
+        </w:numPr>
+        <w:spacing w:line="480" w:lineRule="auto"/>
+        <w:ind w:right="720"/>
+        <w:rPr>
+          <w:rFonts w:ascii="Times New Roman" w:hAnsi="Times New Roman" w:cs="Times New Roman"/>
+        </w:rPr>
+      </w:pPr>
+      <w:r>
+        <w:rPr>
+          <w:rFonts w:ascii="Times New Roman" w:hAnsi="Times New Roman" w:cs="Times New Roman"/>
+        </w:rPr>
+        <w:t>Test Condition:</w:t>
+      </w:r>
+    </w:p>
+    <w:p>
+      <w:pPr>
+        <w:pStyle w:val="ListParagraph"/>
+        <w:numPr>
+          <w:ilvl w:val="0"/>
+          <w:numId w:val="12"/>
+        </w:numPr>
+        <w:spacing w:line="480" w:lineRule="auto"/>
+        <w:ind w:right="720"/>
+        <w:rPr>
+          <w:rFonts w:ascii="Times New Roman" w:hAnsi="Times New Roman" w:cs="Times New Roman"/>
+        </w:rPr>
+      </w:pPr>
+      <w:r>
+        <w:rPr>
+          <w:rFonts w:ascii="Times New Roman" w:hAnsi="Times New Roman" w:cs="Times New Roman"/>
+        </w:rPr>
+        <w:lastRenderedPageBreak/>
+        <w:t>Expected Results:</w:t>
+      </w:r>
+    </w:p>
+    <w:p>
+      <w:pPr>
+        <w:spacing w:line="480" w:lineRule="auto"/>
+        <w:ind w:left="360" w:right="720"/>
+        <w:rPr>
+          <w:rFonts w:ascii="Times New Roman" w:hAnsi="Times New Roman" w:cs="Times New Roman"/>
+        </w:rPr>
+      </w:pPr>
+      <w:r>
+        <w:rPr>
+          <w:rFonts w:ascii="Times New Roman" w:hAnsi="Times New Roman" w:cs="Times New Roman"/>
+        </w:rPr>
+        <w:t xml:space="preserve">Test Case </w:t>
+      </w:r>
+      <w:r>
+        <w:rPr>
+          <w:rFonts w:ascii="Times New Roman" w:hAnsi="Times New Roman" w:cs="Times New Roman"/>
+        </w:rPr>
+        <w:t>9</w:t>
+      </w:r>
+      <w:r>
+        <w:rPr>
+          <w:rFonts w:ascii="Times New Roman" w:hAnsi="Times New Roman" w:cs="Times New Roman"/>
+        </w:rPr>
+        <w:t xml:space="preserve"> – </w:t>
+      </w:r>
+      <w:r>
+        <w:rPr>
+          <w:rFonts w:ascii="Times New Roman" w:hAnsi="Times New Roman" w:cs="Times New Roman"/>
+        </w:rPr>
+        <w:t>Student View Course Files</w:t>
+      </w:r>
+    </w:p>
+    <w:p>
+      <w:pPr>
+        <w:pStyle w:val="ListParagraph"/>
+        <w:numPr>
+          <w:ilvl w:val="0"/>
+          <w:numId w:val="12"/>
+        </w:numPr>
+        <w:spacing w:line="480" w:lineRule="auto"/>
+        <w:ind w:right="720"/>
+        <w:rPr>
+          <w:rFonts w:ascii="Times New Roman" w:hAnsi="Times New Roman" w:cs="Times New Roman"/>
+        </w:rPr>
+      </w:pPr>
+      <w:r>
+        <w:rPr>
+          <w:rFonts w:ascii="Times New Roman" w:hAnsi="Times New Roman" w:cs="Times New Roman"/>
+        </w:rPr>
+        <w:t>Test Objective:</w:t>
+      </w:r>
+    </w:p>
+    <w:p>
+      <w:pPr>
+        <w:pStyle w:val="ListParagraph"/>
+        <w:numPr>
+          <w:ilvl w:val="0"/>
+          <w:numId w:val="12"/>
+        </w:numPr>
+        <w:spacing w:line="480" w:lineRule="auto"/>
+        <w:ind w:right="720"/>
+        <w:rPr>
+          <w:rFonts w:ascii="Times New Roman" w:hAnsi="Times New Roman" w:cs="Times New Roman"/>
+        </w:rPr>
+      </w:pPr>
+      <w:r>
+        <w:rPr>
+          <w:rFonts w:ascii="Times New Roman" w:hAnsi="Times New Roman" w:cs="Times New Roman"/>
+        </w:rPr>
+        <w:t>Test Description:</w:t>
+      </w:r>
+    </w:p>
+    <w:p>
+      <w:pPr>
+        <w:pStyle w:val="ListParagraph"/>
+        <w:numPr>
+          <w:ilvl w:val="0"/>
+          <w:numId w:val="12"/>
+        </w:numPr>
+        <w:spacing w:line="480" w:lineRule="auto"/>
+        <w:ind w:right="720"/>
+        <w:rPr>
+          <w:rFonts w:ascii="Times New Roman" w:hAnsi="Times New Roman" w:cs="Times New Roman"/>
+        </w:rPr>
+      </w:pPr>
+      <w:r>
+        <w:rPr>
+          <w:rFonts w:ascii="Times New Roman" w:hAnsi="Times New Roman" w:cs="Times New Roman"/>
+        </w:rPr>
+        <w:t>Test Condition:</w:t>
+      </w:r>
+    </w:p>
+    <w:p>
+      <w:pPr>
+        <w:pStyle w:val="ListParagraph"/>
+        <w:numPr>
+          <w:ilvl w:val="0"/>
+          <w:numId w:val="12"/>
+        </w:numPr>
+        <w:spacing w:line="480" w:lineRule="auto"/>
+        <w:ind w:right="720"/>
+        <w:rPr>
+          <w:rFonts w:ascii="Times New Roman" w:hAnsi="Times New Roman" w:cs="Times New Roman"/>
+        </w:rPr>
+      </w:pPr>
+      <w:r>
+        <w:rPr>
+          <w:rFonts w:ascii="Times New Roman" w:hAnsi="Times New Roman" w:cs="Times New Roman"/>
+        </w:rPr>
+        <w:t>Expected Results:</w:t>
+      </w:r>
+    </w:p>
+    <w:p>
+      <w:pPr>
+        <w:spacing w:line="480" w:lineRule="auto"/>
+        <w:ind w:left="360" w:right="720"/>
+        <w:rPr>
+          <w:rFonts w:ascii="Times New Roman" w:hAnsi="Times New Roman" w:cs="Times New Roman"/>
+        </w:rPr>
+      </w:pPr>
+      <w:r>
+        <w:rPr>
+          <w:rFonts w:ascii="Times New Roman" w:hAnsi="Times New Roman" w:cs="Times New Roman"/>
+        </w:rPr>
+        <w:t xml:space="preserve">Test Case </w:t>
+      </w:r>
+      <w:r>
+        <w:rPr>
+          <w:rFonts w:ascii="Times New Roman" w:hAnsi="Times New Roman" w:cs="Times New Roman"/>
+        </w:rPr>
+        <w:t>10</w:t>
+      </w:r>
+      <w:r>
+        <w:rPr>
+          <w:rFonts w:ascii="Times New Roman" w:hAnsi="Times New Roman" w:cs="Times New Roman"/>
+        </w:rPr>
+        <w:t xml:space="preserve"> – Student </w:t>
+      </w:r>
+      <w:r>
+        <w:rPr>
+          <w:rFonts w:ascii="Times New Roman" w:hAnsi="Times New Roman" w:cs="Times New Roman"/>
+        </w:rPr>
+        <w:t>Post Discussion</w:t>
+      </w:r>
+      <w:bookmarkStart w:id="1" w:name="_GoBack"/>
+      <w:bookmarkEnd w:id="1"/>
+    </w:p>
+    <w:p>
+      <w:pPr>
+        <w:pStyle w:val="ListParagraph"/>
+        <w:numPr>
+          <w:ilvl w:val="0"/>
+          <w:numId w:val="12"/>
+        </w:numPr>
+        <w:spacing w:line="480" w:lineRule="auto"/>
+        <w:ind w:right="720"/>
+        <w:rPr>
+          <w:rFonts w:ascii="Times New Roman" w:hAnsi="Times New Roman" w:cs="Times New Roman"/>
+        </w:rPr>
+      </w:pPr>
+      <w:r>
+        <w:rPr>
+          <w:rFonts w:ascii="Times New Roman" w:hAnsi="Times New Roman" w:cs="Times New Roman"/>
+        </w:rPr>
+        <w:t>Test Objective:</w:t>
+      </w:r>
+    </w:p>
+    <w:p>
+      <w:pPr>
+        <w:pStyle w:val="ListParagraph"/>
+        <w:numPr>
+          <w:ilvl w:val="0"/>
+          <w:numId w:val="12"/>
+        </w:numPr>
+        <w:spacing w:line="480" w:lineRule="auto"/>
+        <w:ind w:right="720"/>
+        <w:rPr>
+          <w:rFonts w:ascii="Times New Roman" w:hAnsi="Times New Roman" w:cs="Times New Roman"/>
+        </w:rPr>
+      </w:pPr>
+      <w:r>
+        <w:rPr>
+          <w:rFonts w:ascii="Times New Roman" w:hAnsi="Times New Roman" w:cs="Times New Roman"/>
+        </w:rPr>
+        <w:t>Test Description:</w:t>
+      </w:r>
+    </w:p>
+    <w:p>
+      <w:pPr>
+        <w:pStyle w:val="ListParagraph"/>
+        <w:numPr>
+          <w:ilvl w:val="0"/>
+          <w:numId w:val="12"/>
+        </w:numPr>
+        <w:spacing w:line="480" w:lineRule="auto"/>
+        <w:ind w:right="720"/>
+        <w:rPr>
+          <w:rFonts w:ascii="Times New Roman" w:hAnsi="Times New Roman" w:cs="Times New Roman"/>
+        </w:rPr>
+      </w:pPr>
+      <w:r>
+        <w:rPr>
+          <w:rFonts w:ascii="Times New Roman" w:hAnsi="Times New Roman" w:cs="Times New Roman"/>
+        </w:rPr>
+        <w:t>Test Condition:</w:t>
+      </w:r>
+    </w:p>
+    <w:p>
+      <w:pPr>
+        <w:pStyle w:val="ListParagraph"/>
+        <w:numPr>
+          <w:ilvl w:val="0"/>
+          <w:numId w:val="12"/>
+        </w:numPr>
+        <w:spacing w:line="480" w:lineRule="auto"/>
+        <w:ind w:right="720"/>
+        <w:rPr>
+          <w:rFonts w:ascii="Times New Roman" w:hAnsi="Times New Roman" w:cs="Times New Roman"/>
+        </w:rPr>
+      </w:pPr>
+      <w:r>
+        <w:rPr>
+          <w:rFonts w:ascii="Times New Roman" w:hAnsi="Times New Roman" w:cs="Times New Roman"/>
+        </w:rPr>
+        <w:t>Expected Results:</w:t>
+      </w:r>
+    </w:p>
+    <w:p>
+      <w:pPr>
+        <w:spacing w:line="480" w:lineRule="auto"/>
+        <w:ind w:left="360" w:right="720"/>
+        <w:rPr>
+          <w:rFonts w:ascii="Times New Roman" w:hAnsi="Times New Roman" w:cs="Times New Roman"/>
+        </w:rPr>
+      </w:pPr>
+    </w:p>
+    <w:p>
+      <w:pPr>
+        <w:spacing w:line="480" w:lineRule="auto"/>
+        <w:ind w:left="360" w:right="720"/>
+        <w:rPr>
+          <w:rFonts w:ascii="Times New Roman" w:hAnsi="Times New Roman" w:cs="Times New Roman"/>
+        </w:rPr>
+      </w:pPr>
+    </w:p>
+    <w:p>
+      <w:pPr>
+        <w:spacing w:line="480" w:lineRule="auto"/>
+        <w:ind w:left="360" w:right="720"/>
+        <w:rPr>
+          <w:rFonts w:ascii="Times New Roman" w:hAnsi="Times New Roman" w:cs="Times New Roman"/>
+        </w:rPr>
+      </w:pPr>
+    </w:p>
+    <w:p>
+      <w:pPr>
+        <w:spacing w:line="480" w:lineRule="auto"/>
+        <w:ind w:left="360" w:right="720"/>
+        <w:rPr>
+          <w:rFonts w:ascii="Times New Roman" w:hAnsi="Times New Roman" w:cs="Times New Roman"/>
+        </w:rPr>
+      </w:pPr>
     </w:p>
     <w:sectPr>
       <w:type w:val="continuous"/>
@@ -1194,7 +2311,7 @@
           <w:rPr>
             <w:noProof/>
           </w:rPr>
-          <w:t>4</w:t>
+          <w:t>7</w:t>
         </w:r>
         <w:r>
           <w:rPr>
@@ -1216,6 +2333,232 @@
 <file path=word/numbering.xml><?xml version="1.0" encoding="utf-8"?>
 <w:numbering xmlns:wpc="http://schemas.microsoft.com/office/word/2010/wordprocessingCanvas" xmlns:mo="http://schemas.microsoft.com/office/mac/office/2008/main" xmlns:mc="http://schemas.openxmlformats.org/markup-compatibility/2006" xmlns:mv="urn:schemas-microsoft-com:mac:vml" xmlns:o="urn:schemas-microsoft-com:office:office" xmlns:r="http://schemas.openxmlformats.org/officeDocument/2006/relationships" xmlns:m="http://schemas.openxmlformats.org/officeDocument/2006/math" xmlns:v="urn:schemas-microsoft-com:vml" xmlns:wp14="http://schemas.microsoft.com/office/word/2010/wordprocessingDrawing" xmlns:wp="http://schemas.openxmlformats.org/drawingml/2006/wordprocessingDrawing" xmlns:w10="urn:schemas-microsoft-com:office:word" xmlns:w="http://schemas.openxmlformats.org/wordprocessingml/2006/main" xmlns:w14="http://schemas.microsoft.com/office/word/2010/wordml" xmlns:w15="http://schemas.microsoft.com/office/word/2012/wordml" xmlns:wpg="http://schemas.microsoft.com/office/word/2010/wordprocessingGroup" xmlns:wpi="http://schemas.microsoft.com/office/word/2010/wordprocessingInk" xmlns:wne="http://schemas.microsoft.com/office/word/2006/wordml" xmlns:wps="http://schemas.microsoft.com/office/word/2010/wordprocessingShape" mc:Ignorable="w14 w15 wp14">
   <w:abstractNum w:abstractNumId="0">
+    <w:nsid w:val="0A075CBF"/>
+    <w:multiLevelType w:val="hybridMultilevel"/>
+    <w:tmpl w:val="CC7E8EEE"/>
+    <w:lvl w:ilvl="0" w:tplc="04090001">
+      <w:start w:val="1"/>
+      <w:numFmt w:val="bullet"/>
+      <w:lvlText w:val=""/>
+      <w:lvlJc w:val="left"/>
+      <w:pPr>
+        <w:ind w:left="720" w:hanging="360"/>
+      </w:pPr>
+      <w:rPr>
+        <w:rFonts w:ascii="Symbol" w:hAnsi="Symbol" w:hint="default"/>
+      </w:rPr>
+    </w:lvl>
+    <w:lvl w:ilvl="1" w:tplc="04090003" w:tentative="1">
+      <w:start w:val="1"/>
+      <w:numFmt w:val="bullet"/>
+      <w:lvlText w:val="o"/>
+      <w:lvlJc w:val="left"/>
+      <w:pPr>
+        <w:ind w:left="1440" w:hanging="360"/>
+      </w:pPr>
+      <w:rPr>
+        <w:rFonts w:ascii="Courier New" w:hAnsi="Courier New" w:cs="Courier New" w:hint="default"/>
+      </w:rPr>
+    </w:lvl>
+    <w:lvl w:ilvl="2" w:tplc="04090005" w:tentative="1">
+      <w:start w:val="1"/>
+      <w:numFmt w:val="bullet"/>
+      <w:lvlText w:val=""/>
+      <w:lvlJc w:val="left"/>
+      <w:pPr>
+        <w:ind w:left="2160" w:hanging="360"/>
+      </w:pPr>
+      <w:rPr>
+        <w:rFonts w:ascii="Wingdings" w:hAnsi="Wingdings" w:hint="default"/>
+      </w:rPr>
+    </w:lvl>
+    <w:lvl w:ilvl="3" w:tplc="04090001" w:tentative="1">
+      <w:start w:val="1"/>
+      <w:numFmt w:val="bullet"/>
+      <w:lvlText w:val=""/>
+      <w:lvlJc w:val="left"/>
+      <w:pPr>
+        <w:ind w:left="2880" w:hanging="360"/>
+      </w:pPr>
+      <w:rPr>
+        <w:rFonts w:ascii="Symbol" w:hAnsi="Symbol" w:hint="default"/>
+      </w:rPr>
+    </w:lvl>
+    <w:lvl w:ilvl="4" w:tplc="04090003" w:tentative="1">
+      <w:start w:val="1"/>
+      <w:numFmt w:val="bullet"/>
+      <w:lvlText w:val="o"/>
+      <w:lvlJc w:val="left"/>
+      <w:pPr>
+        <w:ind w:left="3600" w:hanging="360"/>
+      </w:pPr>
+      <w:rPr>
+        <w:rFonts w:ascii="Courier New" w:hAnsi="Courier New" w:cs="Courier New" w:hint="default"/>
+      </w:rPr>
+    </w:lvl>
+    <w:lvl w:ilvl="5" w:tplc="04090005" w:tentative="1">
+      <w:start w:val="1"/>
+      <w:numFmt w:val="bullet"/>
+      <w:lvlText w:val=""/>
+      <w:lvlJc w:val="left"/>
+      <w:pPr>
+        <w:ind w:left="4320" w:hanging="360"/>
+      </w:pPr>
+      <w:rPr>
+        <w:rFonts w:ascii="Wingdings" w:hAnsi="Wingdings" w:hint="default"/>
+      </w:rPr>
+    </w:lvl>
+    <w:lvl w:ilvl="6" w:tplc="04090001" w:tentative="1">
+      <w:start w:val="1"/>
+      <w:numFmt w:val="bullet"/>
+      <w:lvlText w:val=""/>
+      <w:lvlJc w:val="left"/>
+      <w:pPr>
+        <w:ind w:left="5040" w:hanging="360"/>
+      </w:pPr>
+      <w:rPr>
+        <w:rFonts w:ascii="Symbol" w:hAnsi="Symbol" w:hint="default"/>
+      </w:rPr>
+    </w:lvl>
+    <w:lvl w:ilvl="7" w:tplc="04090003" w:tentative="1">
+      <w:start w:val="1"/>
+      <w:numFmt w:val="bullet"/>
+      <w:lvlText w:val="o"/>
+      <w:lvlJc w:val="left"/>
+      <w:pPr>
+        <w:ind w:left="5760" w:hanging="360"/>
+      </w:pPr>
+      <w:rPr>
+        <w:rFonts w:ascii="Courier New" w:hAnsi="Courier New" w:cs="Courier New" w:hint="default"/>
+      </w:rPr>
+    </w:lvl>
+    <w:lvl w:ilvl="8" w:tplc="04090005" w:tentative="1">
+      <w:start w:val="1"/>
+      <w:numFmt w:val="bullet"/>
+      <w:lvlText w:val=""/>
+      <w:lvlJc w:val="left"/>
+      <w:pPr>
+        <w:ind w:left="6480" w:hanging="360"/>
+      </w:pPr>
+      <w:rPr>
+        <w:rFonts w:ascii="Wingdings" w:hAnsi="Wingdings" w:hint="default"/>
+      </w:rPr>
+    </w:lvl>
+  </w:abstractNum>
+  <w:abstractNum w:abstractNumId="1">
+    <w:nsid w:val="185E7976"/>
+    <w:multiLevelType w:val="hybridMultilevel"/>
+    <w:tmpl w:val="EABA9202"/>
+    <w:lvl w:ilvl="0" w:tplc="04090001">
+      <w:start w:val="1"/>
+      <w:numFmt w:val="bullet"/>
+      <w:lvlText w:val=""/>
+      <w:lvlJc w:val="left"/>
+      <w:pPr>
+        <w:ind w:left="720" w:hanging="360"/>
+      </w:pPr>
+      <w:rPr>
+        <w:rFonts w:ascii="Symbol" w:hAnsi="Symbol" w:hint="default"/>
+      </w:rPr>
+    </w:lvl>
+    <w:lvl w:ilvl="1" w:tplc="04090003" w:tentative="1">
+      <w:start w:val="1"/>
+      <w:numFmt w:val="bullet"/>
+      <w:lvlText w:val="o"/>
+      <w:lvlJc w:val="left"/>
+      <w:pPr>
+        <w:ind w:left="1440" w:hanging="360"/>
+      </w:pPr>
+      <w:rPr>
+        <w:rFonts w:ascii="Courier New" w:hAnsi="Courier New" w:cs="Courier New" w:hint="default"/>
+      </w:rPr>
+    </w:lvl>
+    <w:lvl w:ilvl="2" w:tplc="04090005" w:tentative="1">
+      <w:start w:val="1"/>
+      <w:numFmt w:val="bullet"/>
+      <w:lvlText w:val=""/>
+      <w:lvlJc w:val="left"/>
+      <w:pPr>
+        <w:ind w:left="2160" w:hanging="360"/>
+      </w:pPr>
+      <w:rPr>
+        <w:rFonts w:ascii="Wingdings" w:hAnsi="Wingdings" w:hint="default"/>
+      </w:rPr>
+    </w:lvl>
+    <w:lvl w:ilvl="3" w:tplc="04090001" w:tentative="1">
+      <w:start w:val="1"/>
+      <w:numFmt w:val="bullet"/>
+      <w:lvlText w:val=""/>
+      <w:lvlJc w:val="left"/>
+      <w:pPr>
+        <w:ind w:left="2880" w:hanging="360"/>
+      </w:pPr>
+      <w:rPr>
+        <w:rFonts w:ascii="Symbol" w:hAnsi="Symbol" w:hint="default"/>
+      </w:rPr>
+    </w:lvl>
+    <w:lvl w:ilvl="4" w:tplc="04090003" w:tentative="1">
+      <w:start w:val="1"/>
+      <w:numFmt w:val="bullet"/>
+      <w:lvlText w:val="o"/>
+      <w:lvlJc w:val="left"/>
+      <w:pPr>
+        <w:ind w:left="3600" w:hanging="360"/>
+      </w:pPr>
+      <w:rPr>
+        <w:rFonts w:ascii="Courier New" w:hAnsi="Courier New" w:cs="Courier New" w:hint="default"/>
+      </w:rPr>
+    </w:lvl>
+    <w:lvl w:ilvl="5" w:tplc="04090005" w:tentative="1">
+      <w:start w:val="1"/>
+      <w:numFmt w:val="bullet"/>
+      <w:lvlText w:val=""/>
+      <w:lvlJc w:val="left"/>
+      <w:pPr>
+        <w:ind w:left="4320" w:hanging="360"/>
+      </w:pPr>
+      <w:rPr>
+        <w:rFonts w:ascii="Wingdings" w:hAnsi="Wingdings" w:hint="default"/>
+      </w:rPr>
+    </w:lvl>
+    <w:lvl w:ilvl="6" w:tplc="04090001" w:tentative="1">
+      <w:start w:val="1"/>
+      <w:numFmt w:val="bullet"/>
+      <w:lvlText w:val=""/>
+      <w:lvlJc w:val="left"/>
+      <w:pPr>
+        <w:ind w:left="5040" w:hanging="360"/>
+      </w:pPr>
+      <w:rPr>
+        <w:rFonts w:ascii="Symbol" w:hAnsi="Symbol" w:hint="default"/>
+      </w:rPr>
+    </w:lvl>
+    <w:lvl w:ilvl="7" w:tplc="04090003" w:tentative="1">
+      <w:start w:val="1"/>
+      <w:numFmt w:val="bullet"/>
+      <w:lvlText w:val="o"/>
+      <w:lvlJc w:val="left"/>
+      <w:pPr>
+        <w:ind w:left="5760" w:hanging="360"/>
+      </w:pPr>
+      <w:rPr>
+        <w:rFonts w:ascii="Courier New" w:hAnsi="Courier New" w:cs="Courier New" w:hint="default"/>
+      </w:rPr>
+    </w:lvl>
+    <w:lvl w:ilvl="8" w:tplc="04090005" w:tentative="1">
+      <w:start w:val="1"/>
+      <w:numFmt w:val="bullet"/>
+      <w:lvlText w:val=""/>
+      <w:lvlJc w:val="left"/>
+      <w:pPr>
+        <w:ind w:left="6480" w:hanging="360"/>
+      </w:pPr>
+      <w:rPr>
+        <w:rFonts w:ascii="Wingdings" w:hAnsi="Wingdings" w:hint="default"/>
+      </w:rPr>
+    </w:lvl>
+  </w:abstractNum>
+  <w:abstractNum w:abstractNumId="2">
     <w:nsid w:val="1A3C28E1"/>
     <w:multiLevelType w:val="hybridMultilevel"/>
     <w:tmpl w:val="EE5E1932"/>
@@ -1328,7 +2671,7 @@
       </w:rPr>
     </w:lvl>
   </w:abstractNum>
-  <w:abstractNum w:abstractNumId="1">
+  <w:abstractNum w:abstractNumId="3">
     <w:nsid w:val="1B693519"/>
     <w:multiLevelType w:val="hybridMultilevel"/>
     <w:tmpl w:val="5422FAF8"/>
@@ -1414,7 +2757,7 @@
       </w:pPr>
     </w:lvl>
   </w:abstractNum>
-  <w:abstractNum w:abstractNumId="2">
+  <w:abstractNum w:abstractNumId="4">
     <w:nsid w:val="2BF3539F"/>
     <w:multiLevelType w:val="hybridMultilevel"/>
     <w:tmpl w:val="6C0204F6"/>
@@ -1527,7 +2870,7 @@
       </w:rPr>
     </w:lvl>
   </w:abstractNum>
-  <w:abstractNum w:abstractNumId="3">
+  <w:abstractNum w:abstractNumId="5">
     <w:nsid w:val="35F40ABF"/>
     <w:multiLevelType w:val="hybridMultilevel"/>
     <w:tmpl w:val="F34416A0"/>
@@ -1640,7 +2983,7 @@
       </w:rPr>
     </w:lvl>
   </w:abstractNum>
-  <w:abstractNum w:abstractNumId="4">
+  <w:abstractNum w:abstractNumId="6">
     <w:nsid w:val="39011506"/>
     <w:multiLevelType w:val="hybridMultilevel"/>
     <w:tmpl w:val="541E5E4E"/>
@@ -1753,7 +3096,7 @@
       </w:rPr>
     </w:lvl>
   </w:abstractNum>
-  <w:abstractNum w:abstractNumId="5">
+  <w:abstractNum w:abstractNumId="7">
     <w:nsid w:val="51782267"/>
     <w:multiLevelType w:val="hybridMultilevel"/>
     <w:tmpl w:val="BA062E74"/>
@@ -1866,7 +3209,7 @@
       </w:rPr>
     </w:lvl>
   </w:abstractNum>
-  <w:abstractNum w:abstractNumId="6">
+  <w:abstractNum w:abstractNumId="8">
     <w:nsid w:val="61153583"/>
     <w:multiLevelType w:val="hybridMultilevel"/>
     <w:tmpl w:val="3376A182"/>
@@ -1979,7 +3322,7 @@
       </w:rPr>
     </w:lvl>
   </w:abstractNum>
-  <w:abstractNum w:abstractNumId="7">
+  <w:abstractNum w:abstractNumId="9">
     <w:nsid w:val="6624417C"/>
     <w:multiLevelType w:val="hybridMultilevel"/>
     <w:tmpl w:val="ED9AF2A8"/>
@@ -2092,7 +3435,7 @@
       </w:rPr>
     </w:lvl>
   </w:abstractNum>
-  <w:abstractNum w:abstractNumId="8">
+  <w:abstractNum w:abstractNumId="10">
     <w:nsid w:val="687E6D23"/>
     <w:multiLevelType w:val="hybridMultilevel"/>
     <w:tmpl w:val="499EA8EA"/>
@@ -2178,7 +3521,7 @@
       </w:pPr>
     </w:lvl>
   </w:abstractNum>
-  <w:abstractNum w:abstractNumId="9">
+  <w:abstractNum w:abstractNumId="11">
     <w:nsid w:val="6FCE105A"/>
     <w:multiLevelType w:val="hybridMultilevel"/>
     <w:tmpl w:val="0E424F96"/>
@@ -2292,34 +3635,40 @@
     </w:lvl>
   </w:abstractNum>
   <w:num w:numId="1">
+    <w:abstractNumId w:val="5"/>
+  </w:num>
+  <w:num w:numId="2">
+    <w:abstractNumId w:val="4"/>
+  </w:num>
+  <w:num w:numId="3">
+    <w:abstractNumId w:val="11"/>
+  </w:num>
+  <w:num w:numId="4">
+    <w:abstractNumId w:val="8"/>
+  </w:num>
+  <w:num w:numId="5">
+    <w:abstractNumId w:val="6"/>
+  </w:num>
+  <w:num w:numId="6">
     <w:abstractNumId w:val="3"/>
   </w:num>
-  <w:num w:numId="2">
+  <w:num w:numId="7">
+    <w:abstractNumId w:val="10"/>
+  </w:num>
+  <w:num w:numId="8">
     <w:abstractNumId w:val="2"/>
   </w:num>
-  <w:num w:numId="3">
+  <w:num w:numId="9">
     <w:abstractNumId w:val="9"/>
   </w:num>
-  <w:num w:numId="4">
-    <w:abstractNumId w:val="6"/>
+  <w:num w:numId="10">
+    <w:abstractNumId w:val="7"/>
   </w:num>
-  <w:num w:numId="5">
-    <w:abstractNumId w:val="4"/>
-  </w:num>
-  <w:num w:numId="6">
-    <w:abstractNumId w:val="1"/>
-  </w:num>
-  <w:num w:numId="7">
-    <w:abstractNumId w:val="8"/>
-  </w:num>
-  <w:num w:numId="8">
+  <w:num w:numId="11">
     <w:abstractNumId w:val="0"/>
   </w:num>
-  <w:num w:numId="9">
-    <w:abstractNumId w:val="7"/>
-  </w:num>
-  <w:num w:numId="10">
-    <w:abstractNumId w:val="5"/>
+  <w:num w:numId="12">
+    <w:abstractNumId w:val="1"/>
   </w:num>
 </w:numbering>
 </file>

</xml_diff>